<commit_message>
Se complementa el reporte de práctica.
</commit_message>
<xml_diff>
--- a/Prácticas/Bajar Volumen/Reporte.docx
+++ b/Prácticas/Bajar Volumen/Reporte.docx
@@ -545,8 +545,6 @@
         </w:rPr>
         <w:t xml:space="preserve"> analizando la cabecera que describe su estructura.</w:t>
       </w:r>
-      <w:bookmarkStart w:id="0" w:name="_GoBack"/>
-      <w:bookmarkEnd w:id="0"/>
     </w:p>
     <w:p>
       <w:pPr>
@@ -581,14 +579,14 @@
           <w:b/>
         </w:rPr>
       </w:pPr>
-      <w:bookmarkStart w:id="1" w:name="_Toc305188108"/>
-      <w:bookmarkStart w:id="2" w:name="_Toc305188168"/>
-      <w:bookmarkStart w:id="3" w:name="_Toc305188397"/>
-      <w:bookmarkStart w:id="4" w:name="_Toc305188507"/>
-      <w:bookmarkStart w:id="5" w:name="_Toc305189013"/>
-      <w:bookmarkStart w:id="6" w:name="_Toc305189067"/>
-      <w:bookmarkStart w:id="7" w:name="_Toc305189198"/>
-      <w:bookmarkStart w:id="8" w:name="_Toc305189221"/>
+      <w:bookmarkStart w:id="0" w:name="_Toc305188108"/>
+      <w:bookmarkStart w:id="1" w:name="_Toc305188168"/>
+      <w:bookmarkStart w:id="2" w:name="_Toc305188397"/>
+      <w:bookmarkStart w:id="3" w:name="_Toc305188507"/>
+      <w:bookmarkStart w:id="4" w:name="_Toc305189013"/>
+      <w:bookmarkStart w:id="5" w:name="_Toc305189067"/>
+      <w:bookmarkStart w:id="6" w:name="_Toc305189198"/>
+      <w:bookmarkStart w:id="7" w:name="_Toc305189221"/>
       <w:r>
         <w:rPr>
           <w:rFonts w:ascii="Times New Roman" w:hAnsi="Times New Roman" w:cs="Times New Roman"/>
@@ -603,6 +601,7 @@
         </w:rPr>
         <w:t>:</w:t>
       </w:r>
+      <w:bookmarkEnd w:id="0"/>
       <w:bookmarkEnd w:id="1"/>
       <w:bookmarkEnd w:id="2"/>
       <w:bookmarkEnd w:id="3"/>
@@ -610,7 +609,6 @@
       <w:bookmarkEnd w:id="5"/>
       <w:bookmarkEnd w:id="6"/>
       <w:bookmarkEnd w:id="7"/>
-      <w:bookmarkEnd w:id="8"/>
     </w:p>
     <w:p>
       <w:pPr>
@@ -627,19 +625,16 @@
           <w:b/>
           <w:bCs/>
         </w:rPr>
-        <w:t>Joel Mauricio Romero Gamarra</w:t>
-      </w:r>
-    </w:p>
-    <w:p>
-      <w:pPr>
-        <w:spacing w:after="0"/>
-        <w:jc w:val="right"/>
+        <w:t>Romero Gamarra</w:t>
+      </w:r>
+      <w:r>
         <w:rPr>
           <w:rFonts w:ascii="Times New Roman" w:hAnsi="Times New Roman" w:cs="Times New Roman"/>
           <w:b/>
           <w:bCs/>
         </w:rPr>
-      </w:pPr>
+        <w:t xml:space="preserve"> Joel Mauricio</w:t>
+      </w:r>
     </w:p>
     <w:p>
       <w:pPr>
@@ -648,17 +643,29 @@
         <w:rPr>
           <w:rFonts w:ascii="Times New Roman" w:hAnsi="Times New Roman" w:cs="Times New Roman"/>
           <w:b/>
-        </w:rPr>
-      </w:pPr>
-      <w:bookmarkStart w:id="9" w:name="_Toc305188111"/>
-      <w:bookmarkStart w:id="10" w:name="_Toc305188171"/>
-      <w:bookmarkStart w:id="11" w:name="_Toc305188400"/>
-      <w:bookmarkStart w:id="12" w:name="_Toc305188510"/>
-      <w:bookmarkStart w:id="13" w:name="_Toc305189016"/>
-      <w:bookmarkStart w:id="14" w:name="_Toc305189070"/>
-      <w:bookmarkStart w:id="15" w:name="_Toc305189201"/>
-      <w:bookmarkStart w:id="16" w:name="_Toc305189224"/>
-    </w:p>
+          <w:bCs/>
+        </w:rPr>
+      </w:pPr>
+    </w:p>
+    <w:p>
+      <w:pPr>
+        <w:spacing w:after="0"/>
+        <w:jc w:val="right"/>
+        <w:rPr>
+          <w:rFonts w:ascii="Times New Roman" w:hAnsi="Times New Roman" w:cs="Times New Roman"/>
+          <w:b/>
+        </w:rPr>
+      </w:pPr>
+      <w:bookmarkStart w:id="8" w:name="_Toc305188111"/>
+      <w:bookmarkStart w:id="9" w:name="_Toc305188171"/>
+      <w:bookmarkStart w:id="10" w:name="_Toc305188400"/>
+      <w:bookmarkStart w:id="11" w:name="_Toc305188510"/>
+      <w:bookmarkStart w:id="12" w:name="_Toc305189016"/>
+      <w:bookmarkStart w:id="13" w:name="_Toc305189070"/>
+      <w:bookmarkStart w:id="14" w:name="_Toc305189201"/>
+      <w:bookmarkStart w:id="15" w:name="_Toc305189224"/>
+    </w:p>
+    <w:bookmarkEnd w:id="8"/>
     <w:bookmarkEnd w:id="9"/>
     <w:bookmarkEnd w:id="10"/>
     <w:bookmarkEnd w:id="11"/>
@@ -666,7 +673,6 @@
     <w:bookmarkEnd w:id="13"/>
     <w:bookmarkEnd w:id="14"/>
     <w:bookmarkEnd w:id="15"/>
-    <w:bookmarkEnd w:id="16"/>
     <w:p>
       <w:pPr>
         <w:spacing w:after="0"/>
@@ -715,7 +721,14 @@
           <w:rFonts w:ascii="Times New Roman" w:hAnsi="Times New Roman" w:cs="Times New Roman"/>
           <w:bCs/>
         </w:rPr>
-        <w:t>EDUARDO GUTIÉRREZ ALDANA</w:t>
+        <w:t>GUTIÉRREZ ALDANA</w:t>
+      </w:r>
+      <w:r>
+        <w:rPr>
+          <w:rFonts w:ascii="Times New Roman" w:hAnsi="Times New Roman" w:cs="Times New Roman"/>
+          <w:bCs/>
+        </w:rPr>
+        <w:t xml:space="preserve"> EDUARDO</w:t>
       </w:r>
     </w:p>
     <w:p>
@@ -757,7 +770,7 @@
           <w:bCs/>
         </w:rPr>
       </w:pPr>
-      <w:bookmarkStart w:id="17" w:name="Indice"/>
+      <w:bookmarkStart w:id="16" w:name="Indice"/>
     </w:p>
     <w:p>
       <w:pPr>
@@ -785,6 +798,7 @@
           <w:rFonts w:ascii="Times New Roman" w:hAnsi="Times New Roman" w:cs="Times New Roman"/>
           <w:b/>
           <w:bCs/>
+          <w:sz w:val="32"/>
         </w:rPr>
       </w:pPr>
       <w:r>
@@ -792,12 +806,13 @@
           <w:rFonts w:ascii="Times New Roman" w:hAnsi="Times New Roman" w:cs="Times New Roman"/>
           <w:b/>
           <w:bCs/>
+          <w:sz w:val="32"/>
         </w:rPr>
         <w:lastRenderedPageBreak/>
         <w:t>Índice</w:t>
       </w:r>
     </w:p>
-    <w:bookmarkEnd w:id="17" w:displacedByCustomXml="next"/>
+    <w:bookmarkEnd w:id="16" w:displacedByCustomXml="next"/>
     <w:sdt>
       <w:sdtPr>
         <w:rPr>
@@ -826,6 +841,7 @@
             <w:pStyle w:val="TtuloTDC"/>
             <w:rPr>
               <w:rFonts w:ascii="Times New Roman" w:hAnsi="Times New Roman" w:cs="Times New Roman"/>
+              <w:sz w:val="32"/>
               <w:szCs w:val="22"/>
               <w:lang w:val="es-MX"/>
             </w:rPr>
@@ -833,6 +849,7 @@
           <w:r>
             <w:rPr>
               <w:rFonts w:ascii="Times New Roman" w:hAnsi="Times New Roman" w:cs="Times New Roman"/>
+              <w:sz w:val="32"/>
               <w:szCs w:val="22"/>
               <w:lang w:val="es-MX"/>
             </w:rPr>
@@ -1504,7 +1521,7 @@
           <w:szCs w:val="22"/>
         </w:rPr>
       </w:pPr>
-      <w:bookmarkStart w:id="18" w:name="_Toc476313175"/>
+      <w:bookmarkStart w:id="17" w:name="_Toc476313175"/>
       <w:r>
         <w:rPr>
           <w:rFonts w:ascii="Times New Roman" w:hAnsi="Times New Roman" w:cs="Times New Roman"/>
@@ -1530,78 +1547,86 @@
         </w:rPr>
         <w:t>:</w:t>
       </w:r>
+      <w:bookmarkEnd w:id="17"/>
+    </w:p>
+    <w:p>
+      <w:pPr>
+        <w:jc w:val="both"/>
+        <w:rPr>
+          <w:rFonts w:ascii="Times New Roman" w:hAnsi="Times New Roman" w:cs="Times New Roman"/>
+        </w:rPr>
+      </w:pPr>
+    </w:p>
+    <w:p>
+      <w:pPr>
+        <w:jc w:val="both"/>
+        <w:rPr>
+          <w:rFonts w:ascii="Times New Roman" w:hAnsi="Times New Roman" w:cs="Times New Roman"/>
+        </w:rPr>
+      </w:pPr>
+      <w:r>
+        <w:rPr>
+          <w:rFonts w:ascii="Times New Roman" w:hAnsi="Times New Roman" w:cs="Times New Roman"/>
+        </w:rPr>
+        <w:t>Lo que se pretendía al inicio de esta práctica, es bajar el volumen de un archivo wav a la mitad, por lo tanto, había que familiarizarse primero con este tipo de archivos y su manejo en lenguaje C para poder modificar su configuración (específicamente, el volumen).</w:t>
+      </w:r>
+    </w:p>
+    <w:p>
+      <w:pPr>
+        <w:jc w:val="both"/>
+        <w:rPr>
+          <w:rFonts w:ascii="Times New Roman" w:hAnsi="Times New Roman" w:cs="Times New Roman"/>
+        </w:rPr>
+      </w:pPr>
+      <w:r>
+        <w:rPr>
+          <w:rFonts w:ascii="Times New Roman" w:hAnsi="Times New Roman" w:cs="Times New Roman"/>
+        </w:rPr>
+        <w:t>Para</w:t>
+      </w:r>
+      <w:r>
+        <w:rPr>
+          <w:rFonts w:ascii="Times New Roman" w:hAnsi="Times New Roman" w:cs="Times New Roman"/>
+        </w:rPr>
+        <w:t xml:space="preserve"> esto se hace un pre-análisis de la cabecera que compone</w:t>
+      </w:r>
+      <w:r>
+        <w:rPr>
+          <w:rFonts w:ascii="Times New Roman" w:hAnsi="Times New Roman" w:cs="Times New Roman"/>
+        </w:rPr>
+        <w:t xml:space="preserve"> a cualquier archivo de tipo WAV</w:t>
+      </w:r>
+      <w:r>
+        <w:rPr>
+          <w:rFonts w:ascii="Times New Roman" w:hAnsi="Times New Roman" w:cs="Times New Roman"/>
+        </w:rPr>
+        <w:t>.</w:t>
+      </w:r>
+      <w:r>
+        <w:rPr>
+          <w:rFonts w:ascii="Times New Roman" w:hAnsi="Times New Roman" w:cs="Times New Roman"/>
+        </w:rPr>
+        <w:t xml:space="preserve"> Un dato interesante de este tipo de </w:t>
+      </w:r>
+      <w:r>
+        <w:rPr>
+          <w:rFonts w:ascii="Times New Roman" w:hAnsi="Times New Roman" w:cs="Times New Roman"/>
+        </w:rPr>
+        <w:t>archivos</w:t>
+      </w:r>
+      <w:r>
+        <w:rPr>
+          <w:rFonts w:ascii="Times New Roman" w:hAnsi="Times New Roman" w:cs="Times New Roman"/>
+        </w:rPr>
+        <w:t xml:space="preserve"> es que no utiliza compresión (PCM, uno de los segmentos de su cabecera), esto significa que un archivo pesa mucho más que cualquier otro tipo de archivo del mismo tamaño, además, es un formato que se utiliza p</w:t>
+      </w:r>
+      <w:bookmarkStart w:id="18" w:name="_GoBack"/>
       <w:bookmarkEnd w:id="18"/>
-    </w:p>
-    <w:p>
-      <w:pPr>
-        <w:jc w:val="both"/>
+      <w:r>
         <w:rPr>
           <w:rFonts w:ascii="Times New Roman" w:hAnsi="Times New Roman" w:cs="Times New Roman"/>
         </w:rPr>
-      </w:pPr>
-    </w:p>
-    <w:p>
-      <w:pPr>
-        <w:jc w:val="both"/>
-        <w:rPr>
-          <w:rFonts w:ascii="Times New Roman" w:hAnsi="Times New Roman" w:cs="Times New Roman"/>
-        </w:rPr>
-      </w:pPr>
-      <w:r>
-        <w:rPr>
-          <w:rFonts w:ascii="Times New Roman" w:hAnsi="Times New Roman" w:cs="Times New Roman"/>
-        </w:rPr>
-        <w:t>Lo que se pretendía al inicio de esta práctica, es bajar el volumen de un archivo wav a la mitad, por lo tanto, había que familiarizarse primero con este tipo de archivos y su manejo en lenguaje C para poder modificar su configuración (específicamente, el volumen).</w:t>
-      </w:r>
-    </w:p>
-    <w:p>
-      <w:pPr>
-        <w:jc w:val="both"/>
-        <w:rPr>
-          <w:rFonts w:ascii="Times New Roman" w:hAnsi="Times New Roman" w:cs="Times New Roman"/>
-        </w:rPr>
-      </w:pPr>
-      <w:r>
-        <w:rPr>
-          <w:rFonts w:ascii="Times New Roman" w:hAnsi="Times New Roman" w:cs="Times New Roman"/>
-        </w:rPr>
-        <w:t>Para</w:t>
-      </w:r>
-      <w:r>
-        <w:rPr>
-          <w:rFonts w:ascii="Times New Roman" w:hAnsi="Times New Roman" w:cs="Times New Roman"/>
-        </w:rPr>
-        <w:t xml:space="preserve"> esto se hace un pre-análisis de la cabecera que compone</w:t>
-      </w:r>
-      <w:r>
-        <w:rPr>
-          <w:rFonts w:ascii="Times New Roman" w:hAnsi="Times New Roman" w:cs="Times New Roman"/>
-        </w:rPr>
-        <w:t xml:space="preserve"> a cualquier archivo de tipo WAV</w:t>
-      </w:r>
-      <w:r>
-        <w:rPr>
-          <w:rFonts w:ascii="Times New Roman" w:hAnsi="Times New Roman" w:cs="Times New Roman"/>
-        </w:rPr>
-        <w:t>.</w:t>
-      </w:r>
-      <w:r>
-        <w:rPr>
-          <w:rFonts w:ascii="Times New Roman" w:hAnsi="Times New Roman" w:cs="Times New Roman"/>
-        </w:rPr>
-        <w:t xml:space="preserve"> Un dato interesante de este tipo de </w:t>
-      </w:r>
-      <w:r>
-        <w:rPr>
-          <w:rFonts w:ascii="Times New Roman" w:hAnsi="Times New Roman" w:cs="Times New Roman"/>
-        </w:rPr>
-        <w:t>archivos</w:t>
-      </w:r>
-      <w:r>
-        <w:rPr>
-          <w:rFonts w:ascii="Times New Roman" w:hAnsi="Times New Roman" w:cs="Times New Roman"/>
-        </w:rPr>
-        <w:t xml:space="preserve"> es que no utiliza compresión (PCM, uno de los segmentos de su cabecera), esto significa que un archivo pesa mucho más que cualquier otro tipo de archivo del mismo tamaño, además, es un formato que se utiliza profesionalmente ya que no tiene pérdida de calidad </w:t>
+        <w:t xml:space="preserve">rofesionalmente ya que no tiene pérdida de calidad </w:t>
       </w:r>
       <w:r>
         <w:rPr>
@@ -7522,15 +7547,7 @@
           <w:sz w:val="22"/>
           <w:szCs w:val="22"/>
         </w:rPr>
-        <w:t xml:space="preserve"> </w:t>
-      </w:r>
-      <w:r>
-        <w:rPr>
-          <w:color w:val="000000"/>
-          <w:sz w:val="22"/>
-          <w:szCs w:val="22"/>
-        </w:rPr>
-        <w:t>Además, teniendo la opción de almacenar un video, imagen, etc. Se me ocurre que podríamos cifrar dato por dato para oc</w:t>
+        <w:t xml:space="preserve"> Además, teniendo la opción de almacenar un video, imagen, etc. Se me ocurre que podríamos cifrar dato por dato para oc</w:t>
       </w:r>
       <w:r>
         <w:rPr>
@@ -7633,6 +7650,7 @@
           <w:rFonts w:ascii="Times New Roman" w:hAnsi="Times New Roman" w:cs="Times New Roman"/>
           <w:sz w:val="22"/>
           <w:szCs w:val="22"/>
+          <w:lang w:val="en-US"/>
         </w:rPr>
       </w:pPr>
       <w:bookmarkStart w:id="25" w:name="_Toc476313182"/>
@@ -7641,6 +7659,7 @@
           <w:rFonts w:ascii="Times New Roman" w:hAnsi="Times New Roman" w:cs="Times New Roman"/>
           <w:sz w:val="22"/>
           <w:szCs w:val="22"/>
+          <w:lang w:val="en-US"/>
         </w:rPr>
         <w:t>Referencia</w:t>
       </w:r>
@@ -7649,6 +7668,7 @@
           <w:rFonts w:ascii="Times New Roman" w:hAnsi="Times New Roman" w:cs="Times New Roman"/>
           <w:sz w:val="22"/>
           <w:szCs w:val="22"/>
+          <w:lang w:val="en-US"/>
         </w:rPr>
         <w:t>s:</w:t>
       </w:r>
@@ -7662,6 +7682,7 @@
           <w:rFonts w:ascii="Times New Roman" w:hAnsi="Times New Roman" w:cs="Times New Roman"/>
           <w:color w:val="000000" w:themeColor="text1"/>
           <w:shd w:val="clear" w:color="auto" w:fill="FFFFFF"/>
+          <w:lang w:val="en-US"/>
         </w:rPr>
       </w:pPr>
     </w:p>
@@ -7678,6 +7699,7 @@
           <w:b/>
           <w:color w:val="000000" w:themeColor="text1"/>
           <w:shd w:val="clear" w:color="auto" w:fill="FFFFFF"/>
+          <w:lang w:val="en-US"/>
         </w:rPr>
         <w:t>[1]</w:t>
       </w:r>
@@ -7686,24 +7708,28 @@
           <w:rFonts w:ascii="Times New Roman" w:hAnsi="Times New Roman" w:cs="Times New Roman"/>
           <w:color w:val="000000" w:themeColor="text1"/>
           <w:shd w:val="clear" w:color="auto" w:fill="FFFFFF"/>
+          <w:lang w:val="en-US"/>
         </w:rPr>
         <w:t xml:space="preserve"> </w:t>
       </w:r>
       <w:r>
         <w:rPr>
           <w:rFonts w:ascii="Times New Roman" w:hAnsi="Times New Roman" w:cs="Times New Roman"/>
+          <w:lang w:val="en-US"/>
         </w:rPr>
         <w:t>craig@ccrma.stanford.edu, ‘WAVE PCM sounfile format</w:t>
       </w:r>
       <w:r>
         <w:rPr>
           <w:rFonts w:ascii="Times New Roman" w:hAnsi="Times New Roman" w:cs="Times New Roman"/>
+          <w:lang w:val="en-US"/>
         </w:rPr>
         <w:t>’</w:t>
       </w:r>
       <w:r>
         <w:rPr>
           <w:rFonts w:ascii="Times New Roman" w:hAnsi="Times New Roman" w:cs="Times New Roman"/>
+          <w:lang w:val="en-US"/>
         </w:rPr>
         <w:t xml:space="preserve">. </w:t>
       </w:r>
@@ -8083,14 +8109,12 @@
         <w:rPr>
           <w:rFonts w:ascii="Times New Roman" w:hAnsi="Times New Roman" w:cs="Times New Roman"/>
           <w:b/>
-          <w:lang w:val="en-US"/>
         </w:rPr>
         <w:t>[7]</w:t>
       </w:r>
       <w:r>
         <w:rPr>
           <w:rFonts w:ascii="Times New Roman" w:hAnsi="Times New Roman" w:cs="Times New Roman"/>
-          <w:lang w:val="en-US"/>
         </w:rPr>
         <w:t xml:space="preserve"> Bizagi Time to Digital, ‘Bizagi Modeler’, [Online]. </w:t>
       </w:r>
@@ -10458,7 +10482,6 @@
           <w:noProof/>
           <w:color w:val="159B1B"/>
           <w:sz w:val="44"/>
-          <w:lang w:val="en-US"/>
         </w:rPr>
       </w:pPr>
     </w:p>
@@ -10471,7 +10494,6 @@
           <w:noProof/>
           <w:color w:val="159B1B"/>
           <w:sz w:val="44"/>
-          <w:lang w:val="en-US"/>
         </w:rPr>
       </w:pPr>
     </w:p>
@@ -29929,6 +29951,7 @@
         <w:docPartUnique/>
       </w:docPartObj>
     </w:sdtPr>
+    <w:sdtEndPr/>
     <w:sdtContent>
       <w:p>
         <w:pPr>
@@ -29993,6 +30016,7 @@
         <w:docPartUnique/>
       </w:docPartObj>
     </w:sdtPr>
+    <w:sdtEndPr/>
     <w:sdtContent>
       <w:p>
         <w:pPr>
@@ -30051,7 +30075,7 @@
       <w:rPr>
         <w:noProof/>
       </w:rPr>
-      <w:t>14</w:t>
+      <w:t>1</w:t>
     </w:r>
     <w:r>
       <w:rPr>
@@ -32029,7 +32053,7 @@
 </file>
 
 <file path=customXml/itemProps1.xml><?xml version="1.0" encoding="utf-8"?>
-<ds:datastoreItem xmlns:ds="http://schemas.openxmlformats.org/officeDocument/2006/customXml" ds:itemID="{EBF153BD-8702-4BE8-8930-2397F36E6125}">
+<ds:datastoreItem xmlns:ds="http://schemas.openxmlformats.org/officeDocument/2006/customXml" ds:itemID="{8CCBDB2E-121C-407A-8BF4-22CEC4AB9CD8}">
   <ds:schemaRefs>
     <ds:schemaRef ds:uri="http://schemas.openxmlformats.org/officeDocument/2006/bibliography"/>
   </ds:schemaRefs>

</xml_diff>